<commit_message>
Updated the standards selection process so that the user may add multiple standards at a time by comma separating the item numbers.
</commit_message>
<xml_diff>
--- a/Documentation.docx
+++ b/Documentation.docx
@@ -29,8 +29,6 @@
       <w:r>
         <w:t>currently</w:t>
       </w:r>
-      <w:bookmarkStart w:id="0" w:name="_GoBack"/>
-      <w:bookmarkEnd w:id="0"/>
       <w:r>
         <w:t xml:space="preserve"> dysfunctional</w:t>
       </w:r>
@@ -81,12 +79,36 @@
     </w:p>
     <w:p>
       <w:r>
-        <w:t>On the second point, PS-Cal has no automatic provisions for ensuring that uncertainties are reported at the appropriate resolution. The 17025 standard requires that not more than two significant figure be present in an uncertainty value, and there is no way to accomplish this within PS-Cal for all resolution levels. The PS-Cal Corrector program analyzes each uncertainty value and strips away excessive significant figures to ensure that only two are ever present, regardless of the resolution of the uncertainty value.</w:t>
-      </w:r>
-    </w:p>
-    <w:p>
-      <w:r>
-        <w:t>On the third point, there are sometimes DUT sensors which need to be calibrated at frequency points which lie in-between the calibration data points provided in the power standard’s calibration data file. At this time PS-Cal provides no interpolation for these points, and when it encounters such a point it wildly miscalculates the calibration factor. The PS-Cal corrector program compares the measured calibration factor points of the DUT calibration to the calibration data used for the power measurement standard. Any frequency point found in the DUT calibration data which does not have a corresponding point in the standard’s calibration data file is automatically re-calculated using linear interpolation based upon surrounding cal factor points which do posses matching point in the standard’s calibration data. Uncertainties are correspondingly increased using, again, the associated uncertainties of the surrounding valid calibration factors.</w:t>
+        <w:t xml:space="preserve">On the second point, PS-Cal has no automatic provisions for ensuring that uncertainties are reported at the appropriate resolution. The 17025 standard requires that not more than two significant </w:t>
+      </w:r>
+      <w:proofErr w:type="gramStart"/>
+      <w:r>
+        <w:t>figure</w:t>
+      </w:r>
+      <w:proofErr w:type="gramEnd"/>
+      <w:r>
+        <w:t xml:space="preserve"> be present in an uncertainty value, and there is no way to accomplish this within PS-Cal for all resolution levels. The PS-Cal Corrector program analyzes each uncertainty value and strips away excessive significant figures to ensure that only two are ever present, regardless of the resolution of the uncertainty value.</w:t>
+      </w:r>
+    </w:p>
+    <w:p>
+      <w:r>
+        <w:t xml:space="preserve">On the third point, there are sometimes DUT sensors which need to be calibrated at frequency points which lie in-between the calibration data points provided in the power standard’s calibration data file. At this time PS-Cal provides no interpolation for these points, and when it encounters such a point it wildly miscalculates the calibration factor. The PS-Cal corrector program compares the measured calibration factor points of the DUT calibration to the calibration data used for the power measurement standard. Any frequency point found in the DUT calibration data which does not have a corresponding point in the standard’s calibration data file is automatically re-calculated using linear interpolation based upon surrounding </w:t>
+      </w:r>
+      <w:proofErr w:type="spellStart"/>
+      <w:r>
+        <w:t>cal</w:t>
+      </w:r>
+      <w:proofErr w:type="spellEnd"/>
+      <w:r>
+        <w:t xml:space="preserve"> factor points which do </w:t>
+      </w:r>
+      <w:proofErr w:type="spellStart"/>
+      <w:r>
+        <w:t>posses</w:t>
+      </w:r>
+      <w:proofErr w:type="spellEnd"/>
+      <w:r>
+        <w:t xml:space="preserve"> matching point in the standard’s calibration data. Uncertainties are correspondingly increased using, again, the associated uncertainties of the surrounding valid calibration factors.</w:t>
       </w:r>
     </w:p>
     <w:p>
@@ -160,7 +182,15 @@
         </w:numPr>
       </w:pPr>
       <w:r>
-        <w:t>As per the normal process, save the completed calibration file to the PS-Cal “CalResults” folder</w:t>
+        <w:t>As per the normal process, save the completed calibration file to the PS-Cal “</w:t>
+      </w:r>
+      <w:proofErr w:type="spellStart"/>
+      <w:r>
+        <w:t>CalResults</w:t>
+      </w:r>
+      <w:proofErr w:type="spellEnd"/>
+      <w:r>
+        <w:t>” folder</w:t>
       </w:r>
     </w:p>
     <w:p>
@@ -223,7 +253,15 @@
         </w:rPr>
       </w:pPr>
       <w:r>
-        <w:t>If calibrating a sensor which requires a cal factor sticker to be printed and adhered to the side of the DUT, do not print the sticker until the end of this process</w:t>
+        <w:t xml:space="preserve">If calibrating a sensor which requires a </w:t>
+      </w:r>
+      <w:proofErr w:type="spellStart"/>
+      <w:r>
+        <w:t>cal</w:t>
+      </w:r>
+      <w:proofErr w:type="spellEnd"/>
+      <w:r>
+        <w:t xml:space="preserve"> factor sticker to be printed and adhered to the side of the DUT, do not print the sticker until the end of this process</w:t>
       </w:r>
     </w:p>
     <w:p>
@@ -239,7 +277,15 @@
         </w:rPr>
       </w:pPr>
       <w:r>
-        <w:t>If calibrating an EEPROM sensor which requires interpolated Cal Factor data points, do not upload the new cal factor information until the end of this process</w:t>
+        <w:t xml:space="preserve">If calibrating an EEPROM sensor which requires interpolated Cal Factor data points, do not upload the new </w:t>
+      </w:r>
+      <w:proofErr w:type="spellStart"/>
+      <w:r>
+        <w:t>cal</w:t>
+      </w:r>
+      <w:proofErr w:type="spellEnd"/>
+      <w:r>
+        <w:t xml:space="preserve"> factor information until the end of this process</w:t>
       </w:r>
     </w:p>
     <w:p>
@@ -986,7 +1032,15 @@
         </w:numPr>
       </w:pPr>
       <w:r>
-        <w:t>If the DUT requires the application of a printed cal factor sticker, print and apply the sticker at this time</w:t>
+        <w:t xml:space="preserve">If the DUT requires the application of a printed </w:t>
+      </w:r>
+      <w:proofErr w:type="spellStart"/>
+      <w:r>
+        <w:t>cal</w:t>
+      </w:r>
+      <w:proofErr w:type="spellEnd"/>
+      <w:r>
+        <w:t xml:space="preserve"> factor sticker, print and apply the sticker at this time</w:t>
       </w:r>
     </w:p>
     <w:p>
@@ -1001,7 +1055,15 @@
         <w:t xml:space="preserve">If the DUT is an EEPROM </w:t>
       </w:r>
       <w:r>
-        <w:t>sensor which required cal factor points to be interpolated, perform sensor EEPROM download, backup, and upload process at this time</w:t>
+        <w:t xml:space="preserve">sensor which required </w:t>
+      </w:r>
+      <w:proofErr w:type="spellStart"/>
+      <w:r>
+        <w:t>cal</w:t>
+      </w:r>
+      <w:proofErr w:type="spellEnd"/>
+      <w:r>
+        <w:t xml:space="preserve"> factor points to be interpolated, perform sensor EEPROM download, backup, and upload process at this time</w:t>
       </w:r>
     </w:p>
     <w:p>
@@ -1072,6 +1134,7 @@
           <w:bCs/>
         </w:rPr>
       </w:pPr>
+      <w:proofErr w:type="spellStart"/>
       <w:r>
         <w:rPr>
           <w:b/>
@@ -1098,22 +1161,39 @@
           <w:b/>
           <w:bCs/>
         </w:rPr>
-        <w:t>Name = Parameter</w:t>
-      </w:r>
+        <w:t>Name</w:t>
+      </w:r>
+      <w:proofErr w:type="spellEnd"/>
       <w:r>
         <w:rPr>
           <w:b/>
           <w:bCs/>
         </w:rPr>
-        <w:t>_</w:t>
-      </w:r>
+        <w:t xml:space="preserve"> = </w:t>
+      </w:r>
+      <w:proofErr w:type="spellStart"/>
       <w:r>
         <w:rPr>
           <w:b/>
           <w:bCs/>
         </w:rPr>
+        <w:t>Parameter</w:t>
+      </w:r>
+      <w:r>
+        <w:rPr>
+          <w:b/>
+          <w:bCs/>
+        </w:rPr>
+        <w:t>_</w:t>
+      </w:r>
+      <w:r>
+        <w:rPr>
+          <w:b/>
+          <w:bCs/>
+        </w:rPr>
         <w:t>Value</w:t>
       </w:r>
+      <w:proofErr w:type="spellEnd"/>
     </w:p>
     <w:p>
       <w:r>
@@ -1172,7 +1252,15 @@
     </w:p>
     <w:p>
       <w:r>
-        <w:t>The configuration file is entitled “PS-Cal-Corrector.cfg” and is located within the same working folder as the Python program file. Normally this will be S:\Python\PS-Cal Correction</w:t>
+        <w:t>The configuration file is entitled “PS-Cal-</w:t>
+      </w:r>
+      <w:proofErr w:type="spellStart"/>
+      <w:r>
+        <w:t>Corrector.cfg</w:t>
+      </w:r>
+      <w:proofErr w:type="spellEnd"/>
+      <w:r>
+        <w:t>” and is located within the same working folder as the Python program file. Normally this will be S:\Python\PS-Cal Correction</w:t>
       </w:r>
       <w:r>
         <w:t>\</w:t>
@@ -1198,16 +1286,26 @@
       <w:pPr>
         <w:pStyle w:val="Heading3"/>
       </w:pPr>
+      <w:proofErr w:type="spellStart"/>
       <w:r>
         <w:t>PS_CalResultsFolder</w:t>
       </w:r>
+      <w:proofErr w:type="spellEnd"/>
     </w:p>
     <w:p>
       <w:r>
         <w:t xml:space="preserve">This configuration line is used to set the default starting location of the file dialogue window used to select the DUT XML calibration data file. Normally it should be set to the path where all completed PS-Cal calibration data files are saved (e.g. </w:t>
       </w:r>
       <w:r>
-        <w:t>S:\callabsolutions\PS-Cal TEGAM\PS-Cal_V4 October 2019 Release\CalResults\</w:t>
+        <w:t>S:\callabsolutions\PS-Cal TEGAM\PS-Cal_V4 October 2019 Release\</w:t>
+      </w:r>
+      <w:proofErr w:type="spellStart"/>
+      <w:r>
+        <w:t>CalResults</w:t>
+      </w:r>
+      <w:proofErr w:type="spellEnd"/>
+      <w:r>
+        <w:t>\</w:t>
       </w:r>
       <w:r>
         <w:t>).</w:t>
@@ -1217,16 +1315,26 @@
       <w:pPr>
         <w:pStyle w:val="Heading3"/>
       </w:pPr>
+      <w:proofErr w:type="spellStart"/>
       <w:r>
         <w:t>archivePath</w:t>
       </w:r>
+      <w:proofErr w:type="spellEnd"/>
     </w:p>
     <w:p>
       <w:r>
         <w:t xml:space="preserve">This configuration line is used to set the location where XML files backup are saved. At the beginning of the program operation, the program saves an original copy of the DUT XML calibration data to the folder location specified in this configuration line (e.g. </w:t>
       </w:r>
       <w:r>
-        <w:t>S:\callabsolutions\PS-Cal TEGAM\PS-Cal_V4 October 2019 Release\CalResults\PS-Cal Pre-Correction Archive\</w:t>
+        <w:t>S:\callabsolutions\PS-Cal TEGAM\PS-Cal_V4 October 2019 Release\</w:t>
+      </w:r>
+      <w:proofErr w:type="spellStart"/>
+      <w:r>
+        <w:t>CalResults</w:t>
+      </w:r>
+      <w:proofErr w:type="spellEnd"/>
+      <w:r>
+        <w:t>\PS-Cal Pre-Correction Archive\</w:t>
       </w:r>
       <w:r>
         <w:t>). In this way, if a program error occurs, the original DUT calibration data can be retrieved safely.</w:t>
@@ -1236,13 +1344,47 @@
       <w:pPr>
         <w:pStyle w:val="Heading3"/>
       </w:pPr>
+      <w:proofErr w:type="spellStart"/>
       <w:r>
         <w:t>interpReferenceMethod</w:t>
       </w:r>
-    </w:p>
-    <w:p>
-      <w:r>
-        <w:t xml:space="preserve">This configuration line sets the method of interpolation utilized by the program. If mode one is set, the software will use the XML data file Rho frequency points as the reference to determine which cal factor frequencies require interpolation according to the logic that: if a Rho frequency point exists for which a corresponding cal factor frequency point does not exist, the program will create and interpolate that missing cal factor point, and merge it into the XML data file. If mode two is set then the program will prompt the user to enter the PS-Cal standard data which was used for the calibration, and the PS-Cal standard data will be matched against the DUT XML file cal factor frequency points to determine which ones are absent from the standard data and therefore require interpolation. </w:t>
+      <w:proofErr w:type="spellEnd"/>
+    </w:p>
+    <w:p>
+      <w:r>
+        <w:t xml:space="preserve">This configuration line sets the method of interpolation utilized by the program. If mode one is set, the software will use the XML data file Rho frequency points as the reference to determine which </w:t>
+      </w:r>
+      <w:proofErr w:type="spellStart"/>
+      <w:r>
+        <w:t>cal</w:t>
+      </w:r>
+      <w:proofErr w:type="spellEnd"/>
+      <w:r>
+        <w:t xml:space="preserve"> factor frequencies require interpolation according to the logic that: if a Rho frequency point exists for which a corresponding </w:t>
+      </w:r>
+      <w:proofErr w:type="spellStart"/>
+      <w:r>
+        <w:t>cal</w:t>
+      </w:r>
+      <w:proofErr w:type="spellEnd"/>
+      <w:r>
+        <w:t xml:space="preserve"> factor frequency point does not exist, the program will create and interpolate that missing </w:t>
+      </w:r>
+      <w:proofErr w:type="spellStart"/>
+      <w:r>
+        <w:t>cal</w:t>
+      </w:r>
+      <w:proofErr w:type="spellEnd"/>
+      <w:r>
+        <w:t xml:space="preserve"> factor point, and merge it into the XML data file. If mode two is set then the program will prompt the user to enter the PS-Cal standard data which was used for the calibration, and the PS-Cal standard data will be matched against the DUT XML file </w:t>
+      </w:r>
+      <w:proofErr w:type="spellStart"/>
+      <w:r>
+        <w:t>cal</w:t>
+      </w:r>
+      <w:proofErr w:type="spellEnd"/>
+      <w:r>
+        <w:t xml:space="preserve"> factor frequency points to determine which ones are absent from the standard data and therefore require interpolation. </w:t>
       </w:r>
       <w:r>
         <w:rPr>
@@ -1259,9 +1401,11 @@
       <w:pPr>
         <w:pStyle w:val="Heading3"/>
       </w:pPr>
+      <w:proofErr w:type="spellStart"/>
       <w:r>
         <w:t>standardsDataFolder</w:t>
       </w:r>
+      <w:proofErr w:type="spellEnd"/>
     </w:p>
     <w:p>
       <w:r>
@@ -1278,10 +1422,12 @@
       <w:pPr>
         <w:pStyle w:val="Heading3"/>
       </w:pPr>
+      <w:proofErr w:type="spellStart"/>
       <w:r>
         <w:lastRenderedPageBreak/>
         <w:t>numberSigDigits</w:t>
       </w:r>
+      <w:proofErr w:type="spellEnd"/>
     </w:p>
     <w:p>
       <w:r>
@@ -1292,9 +1438,11 @@
       <w:pPr>
         <w:pStyle w:val="Heading3"/>
       </w:pPr>
+      <w:proofErr w:type="spellStart"/>
       <w:r>
         <w:t>rhoBudgetTxtFile</w:t>
       </w:r>
+      <w:proofErr w:type="spellEnd"/>
     </w:p>
     <w:p>
       <w:r>
@@ -1320,13 +1468,23 @@
       <w:pPr>
         <w:pStyle w:val="Heading3"/>
       </w:pPr>
+      <w:proofErr w:type="spellStart"/>
       <w:r>
         <w:t>cfBudgetTxtFile</w:t>
       </w:r>
-    </w:p>
-    <w:p>
-      <w:r>
-        <w:t>This configuration line tells the program where to find the text file which contains the cal factor uncertainty data budget lookup values. The program parses the file into memory and uses it to correct reported uncertainty values, where necessary, to match the 17025 CMC.</w:t>
+      <w:proofErr w:type="spellEnd"/>
+    </w:p>
+    <w:p>
+      <w:r>
+        <w:t xml:space="preserve">This configuration line tells the program where to find the text file which contains the </w:t>
+      </w:r>
+      <w:proofErr w:type="spellStart"/>
+      <w:r>
+        <w:t>cal</w:t>
+      </w:r>
+      <w:proofErr w:type="spellEnd"/>
+      <w:r>
+        <w:t xml:space="preserve"> factor uncertainty data budget lookup values. The program parses the file into memory and uses it to correct reported uncertainty values, where necessary, to match the 17025 CMC.</w:t>
       </w:r>
     </w:p>
     <w:p>
@@ -1345,9 +1503,11 @@
       <w:pPr>
         <w:pStyle w:val="Heading3"/>
       </w:pPr>
+      <w:proofErr w:type="spellStart"/>
       <w:r>
         <w:t>linBudgetTxtFile</w:t>
       </w:r>
+      <w:proofErr w:type="spellEnd"/>
     </w:p>
     <w:p>
       <w:r>
@@ -1602,6 +1762,32 @@
     <w:p>
       <w:pPr>
         <w:pStyle w:val="ListParagraph"/>
+        <w:ind w:left="1080"/>
+        <w:rPr>
+          <w:i/>
+          <w:iCs/>
+        </w:rPr>
+      </w:pPr>
+      <w:r>
+        <w:rPr>
+          <w:b/>
+          <w:bCs/>
+          <w:i/>
+          <w:iCs/>
+        </w:rPr>
+        <w:t xml:space="preserve">Note: </w:t>
+      </w:r>
+      <w:r>
+        <w:rPr>
+          <w:i/>
+          <w:iCs/>
+        </w:rPr>
+        <w:t>It is a good idea to pad the top and bottom end of the uncertainty budget power ranges, by a few dB to ensure the lookup does not fall outside the boundaries</w:t>
+      </w:r>
+    </w:p>
+    <w:p>
+      <w:pPr>
+        <w:pStyle w:val="ListParagraph"/>
         <w:numPr>
           <w:ilvl w:val="0"/>
           <w:numId w:val="4"/>
@@ -1612,6 +1798,12 @@
       </w:r>
     </w:p>
     <w:p>
+      <w:pPr>
+        <w:pStyle w:val="ListParagraph"/>
+        <w:ind w:left="1080"/>
+      </w:pPr>
+    </w:p>
+    <w:p>
       <w:r>
         <w:t>As seen in the example above, multiple power ranges can be applied by repeating the start and stop frequency column into the subsequent row.</w:t>
       </w:r>
@@ -1626,7 +1818,15 @@
     </w:p>
     <w:p>
       <w:r>
-        <w:t>The cal factor budget lookup file is a comma separated values text file, an example of which can be seen below:</w:t>
+        <w:t xml:space="preserve">The </w:t>
+      </w:r>
+      <w:proofErr w:type="spellStart"/>
+      <w:r>
+        <w:t>cal</w:t>
+      </w:r>
+      <w:proofErr w:type="spellEnd"/>
+      <w:r>
+        <w:t xml:space="preserve"> factor budget lookup file is a comma separated values text file, an example of which can be seen below:</w:t>
       </w:r>
     </w:p>
     <w:p>
@@ -1683,7 +1883,15 @@
     </w:p>
     <w:p>
       <w:r>
-        <w:t>The cal factor lookup file is similar to the lookup file structure used for rho and linearity, with the only exception that a power level cannot be applied. Each line contains just two comma separated columns.</w:t>
+        <w:t xml:space="preserve">The </w:t>
+      </w:r>
+      <w:proofErr w:type="spellStart"/>
+      <w:r>
+        <w:t>cal</w:t>
+      </w:r>
+      <w:proofErr w:type="spellEnd"/>
+      <w:r>
+        <w:t xml:space="preserve"> factor lookup file is similar to the lookup file structure used for rho and linearity, with the only exception that a power level cannot be applied. Each line contains just two comma separated columns.</w:t>
       </w:r>
     </w:p>
     <w:p>
@@ -1712,7 +1920,27 @@
     </w:p>
     <w:p>
       <w:r>
-        <w:t>As seen in the example above, power ranges are not applicable to the cal factor lookup file. It is additionally shown that the file may contain extra whitespace if desired, perhaps to aid in making the data contained within the file a little more viewable. Extra whitespace can be applied to all three of the different budget lookup files with no ill-effect on the operation of the program.</w:t>
+        <w:t xml:space="preserve">As seen in the example above, power </w:t>
+      </w:r>
+      <w:proofErr w:type="spellStart"/>
+      <w:r>
+        <w:t>ranges</w:t>
+      </w:r>
+      <w:proofErr w:type="spellEnd"/>
+      <w:r>
+        <w:t xml:space="preserve"> are not applicable to the </w:t>
+      </w:r>
+      <w:proofErr w:type="spellStart"/>
+      <w:r>
+        <w:t>cal</w:t>
+      </w:r>
+      <w:proofErr w:type="spellEnd"/>
+      <w:r>
+        <w:t xml:space="preserve"> factor lookup file. It is additionally shown that the file may contain extra whitespace if desired, perhaps to aid in making the data contained within the file a little more </w:t>
+      </w:r>
+      <w:r>
+        <w:lastRenderedPageBreak/>
+        <w:t>viewable. Extra whitespace can be applied to all three of the different budget lookup files with no ill-effect on the operation of the program.</w:t>
       </w:r>
     </w:p>
     <w:p>
@@ -1720,7 +1948,6 @@
         <w:pStyle w:val="Heading1"/>
       </w:pPr>
       <w:r>
-        <w:lastRenderedPageBreak/>
         <w:t>Supporting Files</w:t>
       </w:r>
     </w:p>
@@ -1738,8 +1965,13 @@
         </w:numPr>
       </w:pPr>
       <w:r>
-        <w:t>PS-Cal-Corrector.cfg</w:t>
-      </w:r>
+        <w:t>PS-Cal-</w:t>
+      </w:r>
+      <w:proofErr w:type="spellStart"/>
+      <w:r>
+        <w:t>Corrector.cfg</w:t>
+      </w:r>
+      <w:proofErr w:type="spellEnd"/>
       <w:r>
         <w:t xml:space="preserve"> (this name is hard-coded in the program and cannot be changed)</w:t>
       </w:r>
@@ -1794,7 +2026,23 @@
         <w:t xml:space="preserve">Note: </w:t>
       </w:r>
       <w:r>
-        <w:t xml:space="preserve">PS-Cal-Corrector.cfg must always be placed within the same root folder as the PS-Cal_Corrector Python program script. </w:t>
+        <w:t>PS-Cal-</w:t>
+      </w:r>
+      <w:proofErr w:type="spellStart"/>
+      <w:r>
+        <w:t>Corrector.cfg</w:t>
+      </w:r>
+      <w:proofErr w:type="spellEnd"/>
+      <w:r>
+        <w:t xml:space="preserve"> must always be placed within the same root folder as the PS-</w:t>
+      </w:r>
+      <w:proofErr w:type="spellStart"/>
+      <w:r>
+        <w:t>Cal_Corrector</w:t>
+      </w:r>
+      <w:proofErr w:type="spellEnd"/>
+      <w:r>
+        <w:t xml:space="preserve"> Python program script. </w:t>
       </w:r>
       <w:r>
         <w:t>However, the</w:t>
@@ -1812,7 +2060,15 @@
         <w:t xml:space="preserve"> of each</w:t>
       </w:r>
       <w:r>
-        <w:t xml:space="preserve"> is recorded in PS-Cal-Corrector.cfg.</w:t>
+        <w:t xml:space="preserve"> is recorded in PS-Cal-</w:t>
+      </w:r>
+      <w:proofErr w:type="spellStart"/>
+      <w:r>
+        <w:t>Corrector.cfg</w:t>
+      </w:r>
+      <w:proofErr w:type="spellEnd"/>
+      <w:r>
+        <w:t>.</w:t>
       </w:r>
     </w:p>
     <w:p>
@@ -1820,8 +2076,13 @@
         <w:pStyle w:val="Heading3"/>
       </w:pPr>
       <w:r>
-        <w:t>PS-Cal-Corrector.cfg</w:t>
-      </w:r>
+        <w:t>PS-Cal-</w:t>
+      </w:r>
+      <w:proofErr w:type="spellStart"/>
+      <w:r>
+        <w:t>Corrector.cfg</w:t>
+      </w:r>
+      <w:proofErr w:type="spellEnd"/>
     </w:p>
     <w:p>
       <w:pPr>
@@ -1920,31 +2181,87 @@
           <w:szCs w:val="16"/>
         </w:rPr>
       </w:pPr>
-      <w:r>
-        <w:rPr>
-          <w:rFonts w:ascii="Arial" w:hAnsi="Arial" w:cs="Arial"/>
-          <w:sz w:val="16"/>
-          <w:szCs w:val="16"/>
-        </w:rPr>
-        <w:t>PS_CalResultsFolder = S:\callabsolutions\PS-Cal TEGAM\PS-Cal_V4 October 2019 Release\CalResults\</w:t>
-      </w:r>
-    </w:p>
-    <w:p>
-      <w:pPr>
-        <w:spacing w:after="0" w:line="240" w:lineRule="auto"/>
-        <w:rPr>
-          <w:rFonts w:ascii="Arial" w:hAnsi="Arial" w:cs="Arial"/>
-          <w:sz w:val="16"/>
-          <w:szCs w:val="16"/>
-        </w:rPr>
-      </w:pPr>
-      <w:r>
-        <w:rPr>
-          <w:rFonts w:ascii="Arial" w:hAnsi="Arial" w:cs="Arial"/>
-          <w:sz w:val="16"/>
-          <w:szCs w:val="16"/>
-        </w:rPr>
-        <w:t>archivePath = S:\callabsolutions\PS-Cal TEGAM\PS-Cal_V4 October 2019 Release\CalResults\PS-Cal Pre-Correction Archive\</w:t>
+      <w:proofErr w:type="spellStart"/>
+      <w:r>
+        <w:rPr>
+          <w:rFonts w:ascii="Arial" w:hAnsi="Arial" w:cs="Arial"/>
+          <w:sz w:val="16"/>
+          <w:szCs w:val="16"/>
+        </w:rPr>
+        <w:t>PS_CalResultsFolder</w:t>
+      </w:r>
+      <w:proofErr w:type="spellEnd"/>
+      <w:r>
+        <w:rPr>
+          <w:rFonts w:ascii="Arial" w:hAnsi="Arial" w:cs="Arial"/>
+          <w:sz w:val="16"/>
+          <w:szCs w:val="16"/>
+        </w:rPr>
+        <w:t xml:space="preserve"> = S:\callabsolutions\PS-Cal TEGAM\PS-Cal_V4 October 2019 Release\</w:t>
+      </w:r>
+      <w:proofErr w:type="spellStart"/>
+      <w:r>
+        <w:rPr>
+          <w:rFonts w:ascii="Arial" w:hAnsi="Arial" w:cs="Arial"/>
+          <w:sz w:val="16"/>
+          <w:szCs w:val="16"/>
+        </w:rPr>
+        <w:t>CalResults</w:t>
+      </w:r>
+      <w:proofErr w:type="spellEnd"/>
+      <w:r>
+        <w:rPr>
+          <w:rFonts w:ascii="Arial" w:hAnsi="Arial" w:cs="Arial"/>
+          <w:sz w:val="16"/>
+          <w:szCs w:val="16"/>
+        </w:rPr>
+        <w:t>\</w:t>
+      </w:r>
+    </w:p>
+    <w:p>
+      <w:pPr>
+        <w:spacing w:after="0" w:line="240" w:lineRule="auto"/>
+        <w:rPr>
+          <w:rFonts w:ascii="Arial" w:hAnsi="Arial" w:cs="Arial"/>
+          <w:sz w:val="16"/>
+          <w:szCs w:val="16"/>
+        </w:rPr>
+      </w:pPr>
+      <w:proofErr w:type="spellStart"/>
+      <w:r>
+        <w:rPr>
+          <w:rFonts w:ascii="Arial" w:hAnsi="Arial" w:cs="Arial"/>
+          <w:sz w:val="16"/>
+          <w:szCs w:val="16"/>
+        </w:rPr>
+        <w:t>archivePath</w:t>
+      </w:r>
+      <w:proofErr w:type="spellEnd"/>
+      <w:r>
+        <w:rPr>
+          <w:rFonts w:ascii="Arial" w:hAnsi="Arial" w:cs="Arial"/>
+          <w:sz w:val="16"/>
+          <w:szCs w:val="16"/>
+        </w:rPr>
+        <w:t xml:space="preserve"> = S:\callabsolutions\PS-Cal TEGAM\PS-Cal_V4 October 2019 Release\</w:t>
+      </w:r>
+      <w:proofErr w:type="spellStart"/>
+      <w:r>
+        <w:rPr>
+          <w:rFonts w:ascii="Arial" w:hAnsi="Arial" w:cs="Arial"/>
+          <w:sz w:val="16"/>
+          <w:szCs w:val="16"/>
+        </w:rPr>
+        <w:t>CalResults</w:t>
+      </w:r>
+      <w:proofErr w:type="spellEnd"/>
+      <w:r>
+        <w:rPr>
+          <w:rFonts w:ascii="Arial" w:hAnsi="Arial" w:cs="Arial"/>
+          <w:sz w:val="16"/>
+          <w:szCs w:val="16"/>
+        </w:rPr>
+        <w:t>\PS-Cal Pre-Correction Archive\</w:t>
       </w:r>
     </w:p>
     <w:p>
@@ -1980,7 +2297,25 @@
           <w:sz w:val="16"/>
           <w:szCs w:val="16"/>
         </w:rPr>
-        <w:t># Rho frequency as the reference to determine which cal factor frequencies require interpolation.</w:t>
+        <w:t xml:space="preserve"># Rho frequency as the reference to determine which </w:t>
+      </w:r>
+      <w:proofErr w:type="spellStart"/>
+      <w:r>
+        <w:rPr>
+          <w:rFonts w:ascii="Arial" w:hAnsi="Arial" w:cs="Arial"/>
+          <w:sz w:val="16"/>
+          <w:szCs w:val="16"/>
+        </w:rPr>
+        <w:t>cal</w:t>
+      </w:r>
+      <w:proofErr w:type="spellEnd"/>
+      <w:r>
+        <w:rPr>
+          <w:rFonts w:ascii="Arial" w:hAnsi="Arial" w:cs="Arial"/>
+          <w:sz w:val="16"/>
+          <w:szCs w:val="16"/>
+        </w:rPr>
+        <w:t xml:space="preserve"> factor frequencies require interpolation.</w:t>
       </w:r>
     </w:p>
     <w:p>
@@ -2046,103 +2381,163 @@
           <w:szCs w:val="16"/>
         </w:rPr>
       </w:pPr>
-      <w:r>
-        <w:rPr>
-          <w:rFonts w:ascii="Arial" w:hAnsi="Arial" w:cs="Arial"/>
-          <w:sz w:val="16"/>
-          <w:szCs w:val="16"/>
-        </w:rPr>
-        <w:t>interpReferenceMethod = 2</w:t>
-      </w:r>
-    </w:p>
-    <w:p>
-      <w:pPr>
-        <w:spacing w:after="0" w:line="240" w:lineRule="auto"/>
-        <w:rPr>
-          <w:rFonts w:ascii="Arial" w:hAnsi="Arial" w:cs="Arial"/>
-          <w:sz w:val="16"/>
-          <w:szCs w:val="16"/>
-        </w:rPr>
-      </w:pPr>
-      <w:r>
-        <w:rPr>
-          <w:rFonts w:ascii="Arial" w:hAnsi="Arial" w:cs="Arial"/>
-          <w:sz w:val="16"/>
-          <w:szCs w:val="16"/>
-        </w:rPr>
-        <w:t>standardsDataFolder = S:\callabsolutions\PS-Cal TEGAM\PS-Cal_V4 October 2019 Release\Standards\</w:t>
-      </w:r>
-    </w:p>
-    <w:p>
-      <w:pPr>
-        <w:spacing w:after="0" w:line="240" w:lineRule="auto"/>
-        <w:rPr>
-          <w:rFonts w:ascii="Arial" w:hAnsi="Arial" w:cs="Arial"/>
-          <w:sz w:val="16"/>
-          <w:szCs w:val="16"/>
-        </w:rPr>
-      </w:pPr>
-      <w:r>
-        <w:rPr>
-          <w:rFonts w:ascii="Arial" w:hAnsi="Arial" w:cs="Arial"/>
-          <w:sz w:val="16"/>
-          <w:szCs w:val="16"/>
-        </w:rPr>
-        <w:t>numberSigDigits = 2</w:t>
-      </w:r>
-    </w:p>
-    <w:p>
-      <w:pPr>
-        <w:spacing w:after="0" w:line="240" w:lineRule="auto"/>
-        <w:rPr>
-          <w:rFonts w:ascii="Arial" w:hAnsi="Arial" w:cs="Arial"/>
-          <w:sz w:val="16"/>
-          <w:szCs w:val="16"/>
-        </w:rPr>
-      </w:pPr>
-      <w:r>
-        <w:rPr>
-          <w:rFonts w:ascii="Arial" w:hAnsi="Arial" w:cs="Arial"/>
-          <w:sz w:val="16"/>
-          <w:szCs w:val="16"/>
-        </w:rPr>
-        <w:t>rhoBudgetTxtFile = S:\callabsolutions\PS-Cal TEGAM\PS-Cal_V4 October 2019 Release\Uncertainty\Rho_Budget_Lookup.txt</w:t>
-      </w:r>
-    </w:p>
-    <w:p>
-      <w:pPr>
-        <w:spacing w:after="0" w:line="240" w:lineRule="auto"/>
-        <w:rPr>
-          <w:rFonts w:ascii="Arial" w:hAnsi="Arial" w:cs="Arial"/>
-          <w:sz w:val="16"/>
-          <w:szCs w:val="16"/>
-        </w:rPr>
-      </w:pPr>
-      <w:r>
-        <w:rPr>
-          <w:rFonts w:ascii="Arial" w:hAnsi="Arial" w:cs="Arial"/>
-          <w:sz w:val="16"/>
-          <w:szCs w:val="16"/>
-        </w:rPr>
-        <w:t>cfBudgetTxtFile = S:\callabsolutions\PS-Cal TEGAM\PS-Cal_V4 October 2019 Release\Uncertainty\CF_Budget_Lookup.txt</w:t>
-      </w:r>
-    </w:p>
-    <w:p>
-      <w:pPr>
-        <w:spacing w:after="0" w:line="240" w:lineRule="auto"/>
-        <w:rPr>
-          <w:rFonts w:ascii="Arial" w:hAnsi="Arial" w:cs="Arial"/>
-          <w:sz w:val="16"/>
-          <w:szCs w:val="16"/>
-        </w:rPr>
-      </w:pPr>
-      <w:r>
-        <w:rPr>
-          <w:rFonts w:ascii="Arial" w:hAnsi="Arial" w:cs="Arial"/>
-          <w:sz w:val="16"/>
-          <w:szCs w:val="16"/>
-        </w:rPr>
-        <w:t>linBudgetTxtFile = S:\callabsolutions\PS-Cal TEGAM\PS-Cal_V4 October 2019 Release\Uncertainty\Lin_Budget_Lookup.txt</w:t>
+      <w:proofErr w:type="spellStart"/>
+      <w:r>
+        <w:rPr>
+          <w:rFonts w:ascii="Arial" w:hAnsi="Arial" w:cs="Arial"/>
+          <w:sz w:val="16"/>
+          <w:szCs w:val="16"/>
+        </w:rPr>
+        <w:t>interpReferenceMethod</w:t>
+      </w:r>
+      <w:proofErr w:type="spellEnd"/>
+      <w:r>
+        <w:rPr>
+          <w:rFonts w:ascii="Arial" w:hAnsi="Arial" w:cs="Arial"/>
+          <w:sz w:val="16"/>
+          <w:szCs w:val="16"/>
+        </w:rPr>
+        <w:t xml:space="preserve"> = 2</w:t>
+      </w:r>
+    </w:p>
+    <w:p>
+      <w:pPr>
+        <w:spacing w:after="0" w:line="240" w:lineRule="auto"/>
+        <w:rPr>
+          <w:rFonts w:ascii="Arial" w:hAnsi="Arial" w:cs="Arial"/>
+          <w:sz w:val="16"/>
+          <w:szCs w:val="16"/>
+        </w:rPr>
+      </w:pPr>
+      <w:proofErr w:type="spellStart"/>
+      <w:r>
+        <w:rPr>
+          <w:rFonts w:ascii="Arial" w:hAnsi="Arial" w:cs="Arial"/>
+          <w:sz w:val="16"/>
+          <w:szCs w:val="16"/>
+        </w:rPr>
+        <w:t>standardsDataFolder</w:t>
+      </w:r>
+      <w:proofErr w:type="spellEnd"/>
+      <w:r>
+        <w:rPr>
+          <w:rFonts w:ascii="Arial" w:hAnsi="Arial" w:cs="Arial"/>
+          <w:sz w:val="16"/>
+          <w:szCs w:val="16"/>
+        </w:rPr>
+        <w:t xml:space="preserve"> = S:\callabsolutions\PS-Cal TEGAM\PS-Cal_V4 October 2019 Release\Standards\</w:t>
+      </w:r>
+    </w:p>
+    <w:p>
+      <w:pPr>
+        <w:spacing w:after="0" w:line="240" w:lineRule="auto"/>
+        <w:rPr>
+          <w:rFonts w:ascii="Arial" w:hAnsi="Arial" w:cs="Arial"/>
+          <w:sz w:val="16"/>
+          <w:szCs w:val="16"/>
+        </w:rPr>
+      </w:pPr>
+      <w:proofErr w:type="spellStart"/>
+      <w:r>
+        <w:rPr>
+          <w:rFonts w:ascii="Arial" w:hAnsi="Arial" w:cs="Arial"/>
+          <w:sz w:val="16"/>
+          <w:szCs w:val="16"/>
+        </w:rPr>
+        <w:t>numberSigDigits</w:t>
+      </w:r>
+      <w:proofErr w:type="spellEnd"/>
+      <w:r>
+        <w:rPr>
+          <w:rFonts w:ascii="Arial" w:hAnsi="Arial" w:cs="Arial"/>
+          <w:sz w:val="16"/>
+          <w:szCs w:val="16"/>
+        </w:rPr>
+        <w:t xml:space="preserve"> = 2</w:t>
+      </w:r>
+    </w:p>
+    <w:p>
+      <w:pPr>
+        <w:spacing w:after="0" w:line="240" w:lineRule="auto"/>
+        <w:rPr>
+          <w:rFonts w:ascii="Arial" w:hAnsi="Arial" w:cs="Arial"/>
+          <w:sz w:val="16"/>
+          <w:szCs w:val="16"/>
+        </w:rPr>
+      </w:pPr>
+      <w:proofErr w:type="spellStart"/>
+      <w:r>
+        <w:rPr>
+          <w:rFonts w:ascii="Arial" w:hAnsi="Arial" w:cs="Arial"/>
+          <w:sz w:val="16"/>
+          <w:szCs w:val="16"/>
+        </w:rPr>
+        <w:t>rhoBudgetTxtFile</w:t>
+      </w:r>
+      <w:proofErr w:type="spellEnd"/>
+      <w:r>
+        <w:rPr>
+          <w:rFonts w:ascii="Arial" w:hAnsi="Arial" w:cs="Arial"/>
+          <w:sz w:val="16"/>
+          <w:szCs w:val="16"/>
+        </w:rPr>
+        <w:t xml:space="preserve"> = S:\callabsolutions\PS-Cal TEGAM\PS-Cal_V4 October 2019 Release\Uncertainty\Rho_Budget_Lookup.txt</w:t>
+      </w:r>
+    </w:p>
+    <w:p>
+      <w:pPr>
+        <w:spacing w:after="0" w:line="240" w:lineRule="auto"/>
+        <w:rPr>
+          <w:rFonts w:ascii="Arial" w:hAnsi="Arial" w:cs="Arial"/>
+          <w:sz w:val="16"/>
+          <w:szCs w:val="16"/>
+        </w:rPr>
+      </w:pPr>
+      <w:proofErr w:type="spellStart"/>
+      <w:r>
+        <w:rPr>
+          <w:rFonts w:ascii="Arial" w:hAnsi="Arial" w:cs="Arial"/>
+          <w:sz w:val="16"/>
+          <w:szCs w:val="16"/>
+        </w:rPr>
+        <w:t>cfBudgetTxtFile</w:t>
+      </w:r>
+      <w:proofErr w:type="spellEnd"/>
+      <w:r>
+        <w:rPr>
+          <w:rFonts w:ascii="Arial" w:hAnsi="Arial" w:cs="Arial"/>
+          <w:sz w:val="16"/>
+          <w:szCs w:val="16"/>
+        </w:rPr>
+        <w:t xml:space="preserve"> = S:\callabsolutions\PS-Cal TEGAM\PS-Cal_V4 October 2019 Release\Uncertainty\CF_Budget_Lookup.txt</w:t>
+      </w:r>
+    </w:p>
+    <w:p>
+      <w:pPr>
+        <w:spacing w:after="0" w:line="240" w:lineRule="auto"/>
+        <w:rPr>
+          <w:rFonts w:ascii="Arial" w:hAnsi="Arial" w:cs="Arial"/>
+          <w:sz w:val="16"/>
+          <w:szCs w:val="16"/>
+        </w:rPr>
+      </w:pPr>
+      <w:proofErr w:type="spellStart"/>
+      <w:r>
+        <w:rPr>
+          <w:rFonts w:ascii="Arial" w:hAnsi="Arial" w:cs="Arial"/>
+          <w:sz w:val="16"/>
+          <w:szCs w:val="16"/>
+        </w:rPr>
+        <w:t>linBudgetTxtFile</w:t>
+      </w:r>
+      <w:proofErr w:type="spellEnd"/>
+      <w:r>
+        <w:rPr>
+          <w:rFonts w:ascii="Arial" w:hAnsi="Arial" w:cs="Arial"/>
+          <w:sz w:val="16"/>
+          <w:szCs w:val="16"/>
+        </w:rPr>
+        <w:t xml:space="preserve"> = S:\callabsolutions\PS-Cal TEGAM\PS-Cal_V4 October 2019 Release\Uncertainty\Lin_Budget_Lookup.txt</w:t>
       </w:r>
     </w:p>
     <w:p>
@@ -2406,7 +2801,6 @@
         <w:pStyle w:val="Heading3"/>
       </w:pPr>
       <w:r>
-        <w:lastRenderedPageBreak/>
         <w:t>Cal Factor Lookup Budget</w:t>
       </w:r>
     </w:p>
@@ -2768,25 +3162,61 @@
           <w:sz w:val="16"/>
           <w:szCs w:val="16"/>
         </w:rPr>
-        <w:t>10000000&gt;1280000000,-39&gt;10,0.96</w:t>
-      </w:r>
-    </w:p>
-    <w:p>
-      <w:pPr>
-        <w:spacing w:after="0" w:line="240" w:lineRule="auto"/>
-        <w:rPr>
-          <w:rFonts w:ascii="Arial" w:hAnsi="Arial" w:cs="Arial"/>
-          <w:sz w:val="16"/>
-          <w:szCs w:val="16"/>
-        </w:rPr>
-      </w:pPr>
-      <w:r>
-        <w:rPr>
-          <w:rFonts w:ascii="Arial" w:hAnsi="Arial" w:cs="Arial"/>
-          <w:sz w:val="16"/>
-          <w:szCs w:val="16"/>
-        </w:rPr>
-        <w:t>10000000&gt;1280000000,-48&gt;-39.0001,1.4</w:t>
+        <w:t>10000000&gt;</w:t>
+      </w:r>
+      <w:proofErr w:type="gramStart"/>
+      <w:r>
+        <w:rPr>
+          <w:rFonts w:ascii="Arial" w:hAnsi="Arial" w:cs="Arial"/>
+          <w:sz w:val="16"/>
+          <w:szCs w:val="16"/>
+        </w:rPr>
+        <w:t>1280000000,-</w:t>
+      </w:r>
+      <w:proofErr w:type="gramEnd"/>
+      <w:r>
+        <w:rPr>
+          <w:rFonts w:ascii="Arial" w:hAnsi="Arial" w:cs="Arial"/>
+          <w:sz w:val="16"/>
+          <w:szCs w:val="16"/>
+        </w:rPr>
+        <w:t>39&gt;10,0.96</w:t>
+      </w:r>
+    </w:p>
+    <w:p>
+      <w:pPr>
+        <w:spacing w:after="0" w:line="240" w:lineRule="auto"/>
+        <w:rPr>
+          <w:rFonts w:ascii="Arial" w:hAnsi="Arial" w:cs="Arial"/>
+          <w:sz w:val="16"/>
+          <w:szCs w:val="16"/>
+        </w:rPr>
+      </w:pPr>
+      <w:r>
+        <w:rPr>
+          <w:rFonts w:ascii="Arial" w:hAnsi="Arial" w:cs="Arial"/>
+          <w:sz w:val="16"/>
+          <w:szCs w:val="16"/>
+        </w:rPr>
+        <w:t>10000000&gt;</w:t>
+      </w:r>
+      <w:proofErr w:type="gramStart"/>
+      <w:r>
+        <w:rPr>
+          <w:rFonts w:ascii="Arial" w:hAnsi="Arial" w:cs="Arial"/>
+          <w:sz w:val="16"/>
+          <w:szCs w:val="16"/>
+        </w:rPr>
+        <w:t>1280000000,-</w:t>
+      </w:r>
+      <w:proofErr w:type="gramEnd"/>
+      <w:r>
+        <w:rPr>
+          <w:rFonts w:ascii="Arial" w:hAnsi="Arial" w:cs="Arial"/>
+          <w:sz w:val="16"/>
+          <w:szCs w:val="16"/>
+        </w:rPr>
+        <w:t>48&gt;-39.0001,1.4</w:t>
       </w:r>
     </w:p>
     <w:p>

</xml_diff>